<commit_message>
update the plan, and the meeting notes with Om
</commit_message>
<xml_diff>
--- a/writing_files/plan_for_summer.docx
+++ b/writing_files/plan_for_summer.docx
@@ -1,6 +1,6 @@
 
 <file path=word/document.xml><?xml version="1.0" encoding="utf-8"?>
-<w:document xmlns:wpc="http://schemas.microsoft.com/office/word/2010/wordprocessingCanvas" xmlns:cx="http://schemas.microsoft.com/office/drawing/2014/chartex" xmlns:cx1="http://schemas.microsoft.com/office/drawing/2015/9/8/chartex" xmlns:cx2="http://schemas.microsoft.com/office/drawing/2015/10/21/chartex" xmlns:cx3="http://schemas.microsoft.com/office/drawing/2016/5/9/chartex" xmlns:cx4="http://schemas.microsoft.com/office/drawing/2016/5/10/chartex" xmlns:cx5="http://schemas.microsoft.com/office/drawing/2016/5/11/chartex" xmlns:cx6="http://schemas.microsoft.com/office/drawing/2016/5/12/chartex" xmlns:cx7="http://schemas.microsoft.com/office/drawing/2016/5/13/chartex" xmlns:cx8="http://schemas.microsoft.com/office/drawing/2016/5/14/chartex" xmlns:mc="http://schemas.openxmlformats.org/markup-compatibility/2006" xmlns:aink="http://schemas.microsoft.com/office/drawing/2016/ink" xmlns:am3d="http://schemas.microsoft.com/office/drawing/2017/model3d" xmlns:o="urn:schemas-microsoft-com:office:office" xmlns:oel="http://schemas.microsoft.com/office/2019/extlst" xmlns:r="http://schemas.openxmlformats.org/officeDocument/2006/relationships" xmlns:m="http://schemas.openxmlformats.org/officeDocument/2006/math" xmlns:v="urn:schemas-microsoft-com:vml" xmlns:wp14="http://schemas.microsoft.com/office/word/2010/wordprocessingDrawing" xmlns:wp="http://schemas.openxmlformats.org/drawingml/2006/wordprocessingDrawing" xmlns:w10="urn:schemas-microsoft-com:office:word" xmlns:w="http://schemas.openxmlformats.org/wordprocessingml/2006/main" xmlns:w14="http://schemas.microsoft.com/office/word/2010/wordml" xmlns:w15="http://schemas.microsoft.com/office/word/2012/wordml" xmlns:w16cex="http://schemas.microsoft.com/office/word/2018/wordml/cex" xmlns:w16cid="http://schemas.microsoft.com/office/word/2016/wordml/cid" xmlns:w16="http://schemas.microsoft.com/office/word/2018/wordml" xmlns:w16du="http://schemas.microsoft.com/office/word/2023/wordml/word16du" xmlns:w16sdtdh="http://schemas.microsoft.com/office/word/2020/wordml/sdtdatahash" xmlns:w16se="http://schemas.microsoft.com/office/word/2015/wordml/symex" xmlns:wpg="http://schemas.microsoft.com/office/word/2010/wordprocessingGroup" xmlns:wpi="http://schemas.microsoft.com/office/word/2010/wordprocessingInk" xmlns:wne="http://schemas.microsoft.com/office/word/2006/wordml" xmlns:wps="http://schemas.microsoft.com/office/word/2010/wordprocessingShape" mc:Ignorable="w14 w15 w16se w16cid w16 w16cex w16sdtdh wp14">
+<w:document xmlns:wpc="http://schemas.microsoft.com/office/word/2010/wordprocessingCanvas" xmlns:cx="http://schemas.microsoft.com/office/drawing/2014/chartex" xmlns:cx1="http://schemas.microsoft.com/office/drawing/2015/9/8/chartex" xmlns:cx2="http://schemas.microsoft.com/office/drawing/2015/10/21/chartex" xmlns:cx3="http://schemas.microsoft.com/office/drawing/2016/5/9/chartex" xmlns:cx4="http://schemas.microsoft.com/office/drawing/2016/5/10/chartex" xmlns:cx5="http://schemas.microsoft.com/office/drawing/2016/5/11/chartex" xmlns:cx6="http://schemas.microsoft.com/office/drawing/2016/5/12/chartex" xmlns:cx7="http://schemas.microsoft.com/office/drawing/2016/5/13/chartex" xmlns:cx8="http://schemas.microsoft.com/office/drawing/2016/5/14/chartex" xmlns:mc="http://schemas.openxmlformats.org/markup-compatibility/2006" xmlns:aink="http://schemas.microsoft.com/office/drawing/2016/ink" xmlns:am3d="http://schemas.microsoft.com/office/drawing/2017/model3d" xmlns:o="urn:schemas-microsoft-com:office:office" xmlns:oel="http://schemas.microsoft.com/office/2019/extlst" xmlns:r="http://schemas.openxmlformats.org/officeDocument/2006/relationships" xmlns:m="http://schemas.openxmlformats.org/officeDocument/2006/math" xmlns:v="urn:schemas-microsoft-com:vml" xmlns:wp14="http://schemas.microsoft.com/office/word/2010/wordprocessingDrawing" xmlns:wp="http://schemas.openxmlformats.org/drawingml/2006/wordprocessingDrawing" xmlns:w10="urn:schemas-microsoft-com:office:word" xmlns:w="http://schemas.openxmlformats.org/wordprocessingml/2006/main" xmlns:w14="http://schemas.microsoft.com/office/word/2010/wordml" xmlns:w15="http://schemas.microsoft.com/office/word/2012/wordml" xmlns:w16cex="http://schemas.microsoft.com/office/word/2018/wordml/cex" xmlns:w16cid="http://schemas.microsoft.com/office/word/2016/wordml/cid" xmlns:w16="http://schemas.microsoft.com/office/word/2018/wordml" xmlns:w16sdtdh="http://schemas.microsoft.com/office/word/2020/wordml/sdtdatahash" xmlns:w16se="http://schemas.microsoft.com/office/word/2015/wordml/symex" xmlns:wpg="http://schemas.microsoft.com/office/word/2010/wordprocessingGroup" xmlns:wpi="http://schemas.microsoft.com/office/word/2010/wordprocessingInk" xmlns:wne="http://schemas.microsoft.com/office/word/2006/wordml" xmlns:wps="http://schemas.microsoft.com/office/word/2010/wordprocessingShape" mc:Ignorable="w14 w15 w16se w16cid w16 w16cex w16sdtdh wp14">
   <w:body>
     <w:p>
       <w:pPr>
@@ -56,7 +56,27 @@
           <w:sz w:val="22"/>
           <w:szCs w:val="22"/>
         </w:rPr>
-        <w:t>8 hyperparameters  (epochs/batch_size/L1/L2/dropout_rate/learning_rate/momentum/decay)</w:t>
+        <w:t xml:space="preserve">8 </w:t>
+      </w:r>
+      <w:proofErr w:type="gramStart"/>
+      <w:r>
+        <w:rPr>
+          <w:rFonts w:ascii="Arial" w:hAnsi="Arial" w:cs="Arial"/>
+          <w:color w:val="000000"/>
+          <w:sz w:val="22"/>
+          <w:szCs w:val="22"/>
+        </w:rPr>
+        <w:t>hyperparameters  (</w:t>
+      </w:r>
+      <w:proofErr w:type="gramEnd"/>
+      <w:r>
+        <w:rPr>
+          <w:rFonts w:ascii="Arial" w:hAnsi="Arial" w:cs="Arial"/>
+          <w:color w:val="000000"/>
+          <w:sz w:val="22"/>
+          <w:szCs w:val="22"/>
+        </w:rPr>
+        <w:t>epochs/batch_size/L1/L2/dropout_rate/learning_rate/momentum/decay)</w:t>
       </w:r>
     </w:p>
     <w:p>
@@ -157,6 +177,7 @@
         </w:rPr>
         <w:tab/>
       </w:r>
+      <w:proofErr w:type="gramStart"/>
       <w:r>
         <w:rPr>
           <w:rFonts w:ascii="Arial" w:hAnsi="Arial" w:cs="Arial"/>
@@ -164,7 +185,17 @@
           <w:sz w:val="22"/>
           <w:szCs w:val="22"/>
         </w:rPr>
-        <w:t>Uptrend(best point)/Downtrend(best point)/Steady State(the variance of values)</w:t>
+        <w:t>Uptrend(</w:t>
+      </w:r>
+      <w:proofErr w:type="gramEnd"/>
+      <w:r>
+        <w:rPr>
+          <w:rFonts w:ascii="Arial" w:hAnsi="Arial" w:cs="Arial"/>
+          <w:color w:val="000000"/>
+          <w:sz w:val="22"/>
+          <w:szCs w:val="22"/>
+        </w:rPr>
+        <w:t>best point)/Downtrend(best point)/Steady State(the variance of values)</w:t>
       </w:r>
     </w:p>
     <w:p>
@@ -242,7 +273,27 @@
           <w:sz w:val="22"/>
           <w:szCs w:val="22"/>
         </w:rPr>
-        <w:t>Time compare and analysis</w:t>
+        <w:t xml:space="preserve">Time </w:t>
+      </w:r>
+      <w:proofErr w:type="gramStart"/>
+      <w:r>
+        <w:rPr>
+          <w:rFonts w:ascii="Arial" w:hAnsi="Arial" w:cs="Arial"/>
+          <w:color w:val="000000"/>
+          <w:sz w:val="22"/>
+          <w:szCs w:val="22"/>
+        </w:rPr>
+        <w:t>compare</w:t>
+      </w:r>
+      <w:proofErr w:type="gramEnd"/>
+      <w:r>
+        <w:rPr>
+          <w:rFonts w:ascii="Arial" w:hAnsi="Arial" w:cs="Arial"/>
+          <w:color w:val="000000"/>
+          <w:sz w:val="22"/>
+          <w:szCs w:val="22"/>
+        </w:rPr>
+        <w:t xml:space="preserve"> and analysis</w:t>
       </w:r>
     </w:p>
     <w:p>
@@ -337,7 +388,27 @@
           <w:sz w:val="22"/>
           <w:szCs w:val="22"/>
         </w:rPr>
-        <w:t>trend plots related to the relationship between time and the value of hyperparameter, To find out whether there is a linear relationship between the value of the hyperparameter and the training time</w:t>
+        <w:t xml:space="preserve">trend plots related to the relationship between time and the value of hyperparameter, </w:t>
+      </w:r>
+      <w:proofErr w:type="gramStart"/>
+      <w:r>
+        <w:rPr>
+          <w:rFonts w:ascii="Arial" w:hAnsi="Arial" w:cs="Arial"/>
+          <w:color w:val="000000"/>
+          <w:sz w:val="22"/>
+          <w:szCs w:val="22"/>
+        </w:rPr>
+        <w:t>To</w:t>
+      </w:r>
+      <w:proofErr w:type="gramEnd"/>
+      <w:r>
+        <w:rPr>
+          <w:rFonts w:ascii="Arial" w:hAnsi="Arial" w:cs="Arial"/>
+          <w:color w:val="000000"/>
+          <w:sz w:val="22"/>
+          <w:szCs w:val="22"/>
+        </w:rPr>
+        <w:t xml:space="preserve"> find out whether there is a linear relationship between the value of the hyperparameter and the training time</w:t>
       </w:r>
     </w:p>
     <w:p>
@@ -495,7 +566,6 @@
       <w:r>
         <w:t xml:space="preserve"> </w:t>
       </w:r>
-      <w:proofErr w:type="spellStart"/>
       <w:r>
         <w:rPr>
           <w:b/>
@@ -503,7 +573,6 @@
         </w:rPr>
         <w:t>Yijun</w:t>
       </w:r>
-      <w:proofErr w:type="spellEnd"/>
       <w:r>
         <w:rPr>
           <w:b/>
@@ -583,7 +652,21 @@
         <w:rPr>
           <w:color w:val="000000" w:themeColor="text1"/>
         </w:rPr>
-        <w:t>2.2. Single Hyperparameter Grid Search(SHGS)</w:t>
+        <w:t xml:space="preserve">2.2. Single Hyperparameter Grid </w:t>
+      </w:r>
+      <w:proofErr w:type="gramStart"/>
+      <w:r>
+        <w:rPr>
+          <w:color w:val="000000" w:themeColor="text1"/>
+        </w:rPr>
+        <w:t>Search(</w:t>
+      </w:r>
+      <w:proofErr w:type="gramEnd"/>
+      <w:r>
+        <w:rPr>
+          <w:color w:val="000000" w:themeColor="text1"/>
+        </w:rPr>
+        <w:t>SHGS)</w:t>
       </w:r>
     </w:p>
     <w:p>
@@ -602,7 +685,21 @@
         <w:rPr>
           <w:color w:val="000000" w:themeColor="text1"/>
         </w:rPr>
-        <w:t xml:space="preserve">Dr. Jiang has wrote about the SHGS method in the initial draft, and will further refine it. </w:t>
+        <w:t xml:space="preserve">Dr. Jiang has </w:t>
+      </w:r>
+      <w:proofErr w:type="gramStart"/>
+      <w:r>
+        <w:rPr>
+          <w:color w:val="000000" w:themeColor="text1"/>
+        </w:rPr>
+        <w:t>wrote</w:t>
+      </w:r>
+      <w:proofErr w:type="gramEnd"/>
+      <w:r>
+        <w:rPr>
+          <w:color w:val="000000" w:themeColor="text1"/>
+        </w:rPr>
+        <w:t xml:space="preserve"> about the SHGS method in the initial draft, and will further refine it. </w:t>
       </w:r>
     </w:p>
     <w:p>
@@ -617,19 +714,11 @@
           <w:color w:val="000000" w:themeColor="text1"/>
         </w:rPr>
       </w:pPr>
-      <w:proofErr w:type="spellStart"/>
       <w:r>
         <w:rPr>
           <w:color w:val="000000" w:themeColor="text1"/>
         </w:rPr>
-        <w:t>Yijun</w:t>
-      </w:r>
-      <w:proofErr w:type="spellEnd"/>
-      <w:r>
-        <w:rPr>
-          <w:color w:val="000000" w:themeColor="text1"/>
-        </w:rPr>
-        <w:t xml:space="preserve"> needs to </w:t>
+        <w:t xml:space="preserve">Yijun needs to </w:t>
       </w:r>
       <w:r>
         <w:rPr>
@@ -681,19 +770,11 @@
           <w:color w:val="000000" w:themeColor="text1"/>
         </w:rPr>
       </w:pPr>
-      <w:proofErr w:type="spellStart"/>
       <w:r>
         <w:rPr>
           <w:color w:val="000000" w:themeColor="text1"/>
         </w:rPr>
-        <w:t>Yijun</w:t>
-      </w:r>
-      <w:proofErr w:type="spellEnd"/>
-      <w:r>
-        <w:rPr>
-          <w:color w:val="000000" w:themeColor="text1"/>
-        </w:rPr>
-        <w:t xml:space="preserve"> will make sure the paragraphs from each of the coauthors being connected smoothly.</w:t>
+        <w:t>Yijun will make sure the paragraphs from each of the coauthors being connected smoothly.</w:t>
       </w:r>
     </w:p>
     <w:p>
@@ -740,7 +821,7 @@
       <w:r>
         <w:t xml:space="preserve"> </w:t>
       </w:r>
-      <w:proofErr w:type="spellStart"/>
+      <w:proofErr w:type="gramStart"/>
       <w:r>
         <w:rPr>
           <w:b/>
@@ -748,7 +829,6 @@
         </w:rPr>
         <w:t>Yijun</w:t>
       </w:r>
-      <w:proofErr w:type="spellEnd"/>
       <w:r>
         <w:rPr>
           <w:b/>
@@ -763,6 +843,7 @@
         </w:rPr>
         <w:t xml:space="preserve"> Om</w:t>
       </w:r>
+      <w:proofErr w:type="gramEnd"/>
       <w:r>
         <w:rPr>
           <w:b/>
@@ -782,7 +863,15 @@
         </w:rPr>
       </w:pPr>
       <w:r>
-        <w:t xml:space="preserve">Each coauthor will describe the table/figure that he/she generated (tell what it is), and will give the rational for including it and the basic observations based it. </w:t>
+        <w:t>Each coauthor will describe the table/figure that he/she generated (tell what it is</w:t>
+      </w:r>
+      <w:proofErr w:type="gramStart"/>
+      <w:r>
+        <w:t>), and</w:t>
+      </w:r>
+      <w:proofErr w:type="gramEnd"/>
+      <w:r>
+        <w:t xml:space="preserve"> will give the rational for including it and the basic observations based it. </w:t>
       </w:r>
     </w:p>
     <w:p>
@@ -903,7 +992,15 @@
         <w:spacing w:before="0" w:beforeAutospacing="0" w:after="0" w:afterAutospacing="0"/>
       </w:pPr>
       <w:r>
-        <w:t xml:space="preserve">Yijun needs to run 20year_dataset(or 12year_dataset) </w:t>
+        <w:t>Yijun needs to run 20year_</w:t>
+      </w:r>
+      <w:proofErr w:type="gramStart"/>
+      <w:r>
+        <w:t>dataset(</w:t>
+      </w:r>
+      <w:proofErr w:type="gramEnd"/>
+      <w:r>
+        <w:t xml:space="preserve">or 12year_dataset) </w:t>
       </w:r>
     </w:p>
     <w:p>
@@ -972,8 +1069,13 @@
         <w:t xml:space="preserve">Analysis: there are 8 </w:t>
       </w:r>
       <w:proofErr w:type="spellStart"/>
-      <w:r>
-        <w:t>target_hyperparameters</w:t>
+      <w:proofErr w:type="gramStart"/>
+      <w:r>
+        <w:t>target</w:t>
+      </w:r>
+      <w:proofErr w:type="gramEnd"/>
+      <w:r>
+        <w:t>_hyperparameters</w:t>
       </w:r>
       <w:proofErr w:type="spellEnd"/>
       <w:r>
@@ -1068,7 +1170,7 @@
       <w:r>
         <w:t xml:space="preserve">Result Analyses/Discussion: </w:t>
       </w:r>
-      <w:proofErr w:type="spellStart"/>
+      <w:proofErr w:type="gramStart"/>
       <w:r>
         <w:rPr>
           <w:b/>
@@ -1076,7 +1178,6 @@
         </w:rPr>
         <w:t>Yijun</w:t>
       </w:r>
-      <w:proofErr w:type="spellEnd"/>
       <w:r>
         <w:rPr>
           <w:b/>
@@ -1091,6 +1192,7 @@
         </w:rPr>
         <w:t xml:space="preserve"> Om</w:t>
       </w:r>
+      <w:proofErr w:type="gramEnd"/>
       <w:r>
         <w:rPr>
           <w:b/>
@@ -1114,15 +1216,7 @@
       </w:r>
       <w:proofErr w:type="spellEnd"/>
       <w:r>
-        <w:t xml:space="preserve"> made based on the results. Suggest and </w:t>
-      </w:r>
-      <w:proofErr w:type="spellStart"/>
-      <w:r>
-        <w:t>Yijun</w:t>
-      </w:r>
-      <w:proofErr w:type="spellEnd"/>
-      <w:r>
-        <w:t xml:space="preserve"> and Om each d</w:t>
+        <w:t xml:space="preserve"> made based on the results. Suggest and Yijun and Om each d</w:t>
       </w:r>
       <w:r>
         <w:t xml:space="preserve">iscuss half of the 8 hyperparameters. Dr. Jiang will conduct retouching/refining. </w:t>
@@ -1191,9 +1285,9 @@
         <w:tblLook w:val="04A0" w:firstRow="1" w:lastRow="0" w:firstColumn="1" w:lastColumn="0" w:noHBand="0" w:noVBand="1"/>
       </w:tblPr>
       <w:tblGrid>
-        <w:gridCol w:w="947"/>
-        <w:gridCol w:w="1832"/>
-        <w:gridCol w:w="5851"/>
+        <w:gridCol w:w="890"/>
+        <w:gridCol w:w="2309"/>
+        <w:gridCol w:w="5431"/>
       </w:tblGrid>
       <w:tr>
         <w:tc>
@@ -1234,14 +1328,26 @@
               <w:spacing w:before="0" w:beforeAutospacing="0" w:after="0" w:afterAutospacing="0"/>
             </w:pPr>
             <w:r>
-              <w:t>Paper writing tasks</w:t>
+              <w:t xml:space="preserve">Paper writing </w:t>
+            </w:r>
+            <w:proofErr w:type="gramStart"/>
+            <w:r>
+              <w:t>tasks</w:t>
             </w:r>
             <w:r>
               <w:rPr>
                 <w:b/>
                 <w:bCs/>
               </w:rPr>
-              <w:t>(Everything must be done by Friday of the week)</w:t>
+              <w:t>(</w:t>
+            </w:r>
+            <w:proofErr w:type="gramEnd"/>
+            <w:r>
+              <w:rPr>
+                <w:b/>
+                <w:bCs/>
+              </w:rPr>
+              <w:t>Everything must be done by Friday of the week)</w:t>
             </w:r>
           </w:p>
           <w:p>
@@ -1308,8 +1414,19 @@
               <w:spacing w:before="0" w:beforeAutospacing="0" w:after="0" w:afterAutospacing="0"/>
             </w:pPr>
             <w:r>
-              <w:t>1.Yijun run 12years&amp;20years dataset to do the estimation of time;</w:t>
+              <w:t>1.Yijun run 12years</w:t>
             </w:r>
+            <w:r>
+              <w:t xml:space="preserve"> dataset</w:t>
+            </w:r>
+            <w:r>
+              <w:t xml:space="preserve"> to do the estimation of </w:t>
+            </w:r>
+            <w:proofErr w:type="gramStart"/>
+            <w:r>
+              <w:t>time;</w:t>
+            </w:r>
+            <w:proofErr w:type="gramEnd"/>
           </w:p>
           <w:p>
             <w:pPr>
@@ -1332,7 +1449,7 @@
               <w:tblLook w:val="04A0" w:firstRow="1" w:lastRow="0" w:firstColumn="1" w:lastColumn="0" w:noHBand="0" w:noVBand="1"/>
             </w:tblPr>
             <w:tblGrid>
-              <w:gridCol w:w="5557"/>
+              <w:gridCol w:w="5205"/>
             </w:tblGrid>
             <w:tr>
               <w:tc>
@@ -1506,6 +1623,9 @@
             <w:r>
               <w:t>n the third dataset</w:t>
             </w:r>
+            <w:r>
+              <w:t>(12years_dataset)</w:t>
+            </w:r>
           </w:p>
         </w:tc>
         <w:tc>
@@ -1519,7 +1639,7 @@
               <w:tblLook w:val="04A0" w:firstRow="1" w:lastRow="0" w:firstColumn="1" w:lastColumn="0" w:noHBand="0" w:noVBand="1"/>
             </w:tblPr>
             <w:tblGrid>
-              <w:gridCol w:w="5558"/>
+              <w:gridCol w:w="5205"/>
             </w:tblGrid>
             <w:tr>
               <w:tc>
@@ -1689,7 +1809,7 @@
               <w:tblLook w:val="04A0" w:firstRow="1" w:lastRow="0" w:firstColumn="1" w:lastColumn="0" w:noHBand="0" w:noVBand="1"/>
             </w:tblPr>
             <w:tblGrid>
-              <w:gridCol w:w="5558"/>
+              <w:gridCol w:w="5205"/>
             </w:tblGrid>
             <w:tr>
               <w:tc>
@@ -1922,7 +2042,7 @@
               <w:tblLook w:val="04A0" w:firstRow="1" w:lastRow="0" w:firstColumn="1" w:lastColumn="0" w:noHBand="0" w:noVBand="1"/>
             </w:tblPr>
             <w:tblGrid>
-              <w:gridCol w:w="5625"/>
+              <w:gridCol w:w="5205"/>
             </w:tblGrid>
             <w:tr>
               <w:tc>
@@ -2058,6 +2178,7 @@
                     <w:spacing w:before="0" w:beforeAutospacing="0" w:after="0" w:afterAutospacing="0"/>
                   </w:pPr>
                   <w:r>
+                    <w:lastRenderedPageBreak/>
                     <w:t>needs to complete the analysis of the three hyperparameters(‘</w:t>
                   </w:r>
                   <w:proofErr w:type="spellStart"/>
@@ -2086,6 +2207,7 @@
                     </w:rPr>
                   </w:pPr>
                   <w:proofErr w:type="spellStart"/>
+                  <w:proofErr w:type="gramStart"/>
                   <w:r>
                     <w:rPr>
                       <w:b/>
@@ -2095,6 +2217,7 @@
                     <w:t>Dr.Jiang</w:t>
                   </w:r>
                   <w:proofErr w:type="spellEnd"/>
+                  <w:proofErr w:type="gramEnd"/>
                   <w:r>
                     <w:rPr>
                       <w:b/>
@@ -2109,7 +2232,15 @@
                     <w:spacing w:before="0" w:beforeAutospacing="0" w:after="0" w:afterAutospacing="0"/>
                   </w:pPr>
                   <w:r>
-                    <w:t xml:space="preserve">needs to introduces the dataset, which will be placed in 2.1 of the paper </w:t>
+                    <w:t xml:space="preserve">needs to </w:t>
+                  </w:r>
+                  <w:proofErr w:type="gramStart"/>
+                  <w:r>
+                    <w:t>introduces</w:t>
+                  </w:r>
+                  <w:proofErr w:type="gramEnd"/>
+                  <w:r>
+                    <w:t xml:space="preserve"> the dataset, which will be placed in 2.1 of the paper </w:t>
                   </w:r>
                 </w:p>
               </w:tc>
@@ -2161,7 +2292,7 @@
               <w:tblLook w:val="04A0" w:firstRow="1" w:lastRow="0" w:firstColumn="1" w:lastColumn="0" w:noHBand="0" w:noVBand="1"/>
             </w:tblPr>
             <w:tblGrid>
-              <w:gridCol w:w="5625"/>
+              <w:gridCol w:w="5205"/>
             </w:tblGrid>
             <w:tr>
               <w:tc>
@@ -2248,6 +2379,7 @@
                     </w:rPr>
                   </w:pPr>
                   <w:proofErr w:type="spellStart"/>
+                  <w:proofErr w:type="gramStart"/>
                   <w:r>
                     <w:rPr>
                       <w:b/>
@@ -2256,6 +2388,7 @@
                     <w:t>Dr.Jiang</w:t>
                   </w:r>
                   <w:proofErr w:type="spellEnd"/>
+                  <w:proofErr w:type="gramEnd"/>
                   <w:r>
                     <w:rPr>
                       <w:b/>
@@ -2327,7 +2460,7 @@
               <w:tblLook w:val="04A0" w:firstRow="1" w:lastRow="0" w:firstColumn="1" w:lastColumn="0" w:noHBand="0" w:noVBand="1"/>
             </w:tblPr>
             <w:tblGrid>
-              <w:gridCol w:w="5625"/>
+              <w:gridCol w:w="5205"/>
             </w:tblGrid>
             <w:tr>
               <w:tc>
@@ -2692,7 +2825,15 @@
                     <w:spacing w:before="0" w:beforeAutospacing="0" w:after="0" w:afterAutospacing="0"/>
                   </w:pPr>
                   <w:r>
-                    <w:t>(record all the problems you met and any change suggestions during the test)</w:t>
+                    <w:t>(</w:t>
+                  </w:r>
+                  <w:proofErr w:type="gramStart"/>
+                  <w:r>
+                    <w:t>record</w:t>
+                  </w:r>
+                  <w:proofErr w:type="gramEnd"/>
+                  <w:r>
+                    <w:t xml:space="preserve"> all the problems you met and any change suggestions during the test)</w:t>
                   </w:r>
                 </w:p>
                 <w:p>
@@ -2852,6 +2993,7 @@
               <w:spacing w:before="0" w:beforeAutospacing="0" w:after="0" w:afterAutospacing="0"/>
             </w:pPr>
             <w:r>
+              <w:lastRenderedPageBreak/>
               <w:t>3(0701-0707)</w:t>
             </w:r>
           </w:p>
@@ -2950,7 +3092,6 @@
                       <w:b/>
                       <w:bCs/>
                     </w:rPr>
-                    <w:lastRenderedPageBreak/>
                     <w:t>D</w:t>
                   </w:r>
                   <w:r>
@@ -3004,7 +3145,6 @@
               <w:spacing w:before="0" w:beforeAutospacing="0" w:after="0" w:afterAutospacing="0"/>
             </w:pPr>
             <w:r>
-              <w:lastRenderedPageBreak/>
               <w:t>4(0708-0714)</w:t>
             </w:r>
           </w:p>
@@ -3097,6 +3237,7 @@
                     </w:rPr>
                   </w:pPr>
                   <w:proofErr w:type="spellStart"/>
+                  <w:proofErr w:type="gramStart"/>
                   <w:r>
                     <w:rPr>
                       <w:b/>
@@ -3105,6 +3246,7 @@
                     <w:t>Dr.Jiang</w:t>
                   </w:r>
                   <w:proofErr w:type="spellEnd"/>
+                  <w:proofErr w:type="gramEnd"/>
                   <w:r>
                     <w:rPr>
                       <w:b/>
@@ -3231,6 +3373,7 @@
                     </w:rPr>
                   </w:pPr>
                   <w:proofErr w:type="spellStart"/>
+                  <w:proofErr w:type="gramStart"/>
                   <w:r>
                     <w:rPr>
                       <w:b/>
@@ -3239,6 +3382,7 @@
                     <w:t>Dr.Jiang</w:t>
                   </w:r>
                   <w:proofErr w:type="spellEnd"/>
+                  <w:proofErr w:type="gramEnd"/>
                   <w:r>
                     <w:rPr>
                       <w:b/>
@@ -3442,7 +3586,7 @@
 </file>
 
 <file path=word/numbering.xml><?xml version="1.0" encoding="utf-8"?>
-<w:numbering xmlns:wpc="http://schemas.microsoft.com/office/word/2010/wordprocessingCanvas" xmlns:cx="http://schemas.microsoft.com/office/drawing/2014/chartex" xmlns:cx1="http://schemas.microsoft.com/office/drawing/2015/9/8/chartex" xmlns:cx2="http://schemas.microsoft.com/office/drawing/2015/10/21/chartex" xmlns:cx3="http://schemas.microsoft.com/office/drawing/2016/5/9/chartex" xmlns:cx4="http://schemas.microsoft.com/office/drawing/2016/5/10/chartex" xmlns:cx5="http://schemas.microsoft.com/office/drawing/2016/5/11/chartex" xmlns:cx6="http://schemas.microsoft.com/office/drawing/2016/5/12/chartex" xmlns:cx7="http://schemas.microsoft.com/office/drawing/2016/5/13/chartex" xmlns:cx8="http://schemas.microsoft.com/office/drawing/2016/5/14/chartex" xmlns:mc="http://schemas.openxmlformats.org/markup-compatibility/2006" xmlns:aink="http://schemas.microsoft.com/office/drawing/2016/ink" xmlns:am3d="http://schemas.microsoft.com/office/drawing/2017/model3d" xmlns:o="urn:schemas-microsoft-com:office:office" xmlns:oel="http://schemas.microsoft.com/office/2019/extlst" xmlns:r="http://schemas.openxmlformats.org/officeDocument/2006/relationships" xmlns:m="http://schemas.openxmlformats.org/officeDocument/2006/math" xmlns:v="urn:schemas-microsoft-com:vml" xmlns:wp14="http://schemas.microsoft.com/office/word/2010/wordprocessingDrawing" xmlns:wp="http://schemas.openxmlformats.org/drawingml/2006/wordprocessingDrawing" xmlns:w10="urn:schemas-microsoft-com:office:word" xmlns:w="http://schemas.openxmlformats.org/wordprocessingml/2006/main" xmlns:w14="http://schemas.microsoft.com/office/word/2010/wordml" xmlns:w15="http://schemas.microsoft.com/office/word/2012/wordml" xmlns:w16cex="http://schemas.microsoft.com/office/word/2018/wordml/cex" xmlns:w16cid="http://schemas.microsoft.com/office/word/2016/wordml/cid" xmlns:w16="http://schemas.microsoft.com/office/word/2018/wordml" xmlns:w16du="http://schemas.microsoft.com/office/word/2023/wordml/word16du" xmlns:w16sdtdh="http://schemas.microsoft.com/office/word/2020/wordml/sdtdatahash" xmlns:w16se="http://schemas.microsoft.com/office/word/2015/wordml/symex" xmlns:wpg="http://schemas.microsoft.com/office/word/2010/wordprocessingGroup" xmlns:wpi="http://schemas.microsoft.com/office/word/2010/wordprocessingInk" xmlns:wne="http://schemas.microsoft.com/office/word/2006/wordml" xmlns:wps="http://schemas.microsoft.com/office/word/2010/wordprocessingShape" mc:Ignorable="w14 w15 w16se w16cid w16 w16cex w16sdtdh wp14">
+<w:numbering xmlns:wpc="http://schemas.microsoft.com/office/word/2010/wordprocessingCanvas" xmlns:cx="http://schemas.microsoft.com/office/drawing/2014/chartex" xmlns:cx1="http://schemas.microsoft.com/office/drawing/2015/9/8/chartex" xmlns:cx2="http://schemas.microsoft.com/office/drawing/2015/10/21/chartex" xmlns:cx3="http://schemas.microsoft.com/office/drawing/2016/5/9/chartex" xmlns:cx4="http://schemas.microsoft.com/office/drawing/2016/5/10/chartex" xmlns:cx5="http://schemas.microsoft.com/office/drawing/2016/5/11/chartex" xmlns:cx6="http://schemas.microsoft.com/office/drawing/2016/5/12/chartex" xmlns:cx7="http://schemas.microsoft.com/office/drawing/2016/5/13/chartex" xmlns:cx8="http://schemas.microsoft.com/office/drawing/2016/5/14/chartex" xmlns:mc="http://schemas.openxmlformats.org/markup-compatibility/2006" xmlns:aink="http://schemas.microsoft.com/office/drawing/2016/ink" xmlns:am3d="http://schemas.microsoft.com/office/drawing/2017/model3d" xmlns:o="urn:schemas-microsoft-com:office:office" xmlns:oel="http://schemas.microsoft.com/office/2019/extlst" xmlns:r="http://schemas.openxmlformats.org/officeDocument/2006/relationships" xmlns:m="http://schemas.openxmlformats.org/officeDocument/2006/math" xmlns:v="urn:schemas-microsoft-com:vml" xmlns:wp14="http://schemas.microsoft.com/office/word/2010/wordprocessingDrawing" xmlns:wp="http://schemas.openxmlformats.org/drawingml/2006/wordprocessingDrawing" xmlns:w10="urn:schemas-microsoft-com:office:word" xmlns:w="http://schemas.openxmlformats.org/wordprocessingml/2006/main" xmlns:w14="http://schemas.microsoft.com/office/word/2010/wordml" xmlns:w15="http://schemas.microsoft.com/office/word/2012/wordml" xmlns:w16cex="http://schemas.microsoft.com/office/word/2018/wordml/cex" xmlns:w16cid="http://schemas.microsoft.com/office/word/2016/wordml/cid" xmlns:w16="http://schemas.microsoft.com/office/word/2018/wordml" xmlns:w16sdtdh="http://schemas.microsoft.com/office/word/2020/wordml/sdtdatahash" xmlns:w16se="http://schemas.microsoft.com/office/word/2015/wordml/symex" xmlns:wpg="http://schemas.microsoft.com/office/word/2010/wordprocessingGroup" xmlns:wpi="http://schemas.microsoft.com/office/word/2010/wordprocessingInk" xmlns:wne="http://schemas.microsoft.com/office/word/2006/wordml" xmlns:wps="http://schemas.microsoft.com/office/word/2010/wordprocessingShape" mc:Ignorable="w14 w15 w16se w16cid w16 w16cex w16sdtdh wp14">
   <w:abstractNum w:abstractNumId="0" w15:restartNumberingAfterBreak="0">
     <w:nsid w:val="067D118D"/>
     <w:multiLevelType w:val="multilevel"/>

</xml_diff>

<commit_message>
MeetingNotes2023.6.23, and Revised Plan_for_summer
</commit_message>
<xml_diff>
--- a/writing_files/plan_for_summer.docx
+++ b/writing_files/plan_for_summer.docx
@@ -1,6 +1,6 @@
 
 <file path=word/document.xml><?xml version="1.0" encoding="utf-8"?>
-<w:document xmlns:wpc="http://schemas.microsoft.com/office/word/2010/wordprocessingCanvas" xmlns:cx="http://schemas.microsoft.com/office/drawing/2014/chartex" xmlns:cx1="http://schemas.microsoft.com/office/drawing/2015/9/8/chartex" xmlns:cx2="http://schemas.microsoft.com/office/drawing/2015/10/21/chartex" xmlns:cx3="http://schemas.microsoft.com/office/drawing/2016/5/9/chartex" xmlns:cx4="http://schemas.microsoft.com/office/drawing/2016/5/10/chartex" xmlns:cx5="http://schemas.microsoft.com/office/drawing/2016/5/11/chartex" xmlns:cx6="http://schemas.microsoft.com/office/drawing/2016/5/12/chartex" xmlns:cx7="http://schemas.microsoft.com/office/drawing/2016/5/13/chartex" xmlns:cx8="http://schemas.microsoft.com/office/drawing/2016/5/14/chartex" xmlns:mc="http://schemas.openxmlformats.org/markup-compatibility/2006" xmlns:aink="http://schemas.microsoft.com/office/drawing/2016/ink" xmlns:am3d="http://schemas.microsoft.com/office/drawing/2017/model3d" xmlns:o="urn:schemas-microsoft-com:office:office" xmlns:oel="http://schemas.microsoft.com/office/2019/extlst" xmlns:r="http://schemas.openxmlformats.org/officeDocument/2006/relationships" xmlns:m="http://schemas.openxmlformats.org/officeDocument/2006/math" xmlns:v="urn:schemas-microsoft-com:vml" xmlns:wp14="http://schemas.microsoft.com/office/word/2010/wordprocessingDrawing" xmlns:wp="http://schemas.openxmlformats.org/drawingml/2006/wordprocessingDrawing" xmlns:w10="urn:schemas-microsoft-com:office:word" xmlns:w="http://schemas.openxmlformats.org/wordprocessingml/2006/main" xmlns:w14="http://schemas.microsoft.com/office/word/2010/wordml" xmlns:w15="http://schemas.microsoft.com/office/word/2012/wordml" xmlns:w16cex="http://schemas.microsoft.com/office/word/2018/wordml/cex" xmlns:w16cid="http://schemas.microsoft.com/office/word/2016/wordml/cid" xmlns:w16="http://schemas.microsoft.com/office/word/2018/wordml" xmlns:w16sdtdh="http://schemas.microsoft.com/office/word/2020/wordml/sdtdatahash" xmlns:w16se="http://schemas.microsoft.com/office/word/2015/wordml/symex" xmlns:wpg="http://schemas.microsoft.com/office/word/2010/wordprocessingGroup" xmlns:wpi="http://schemas.microsoft.com/office/word/2010/wordprocessingInk" xmlns:wne="http://schemas.microsoft.com/office/word/2006/wordml" xmlns:wps="http://schemas.microsoft.com/office/word/2010/wordprocessingShape" mc:Ignorable="w14 w15 w16se w16cid w16 w16cex w16sdtdh wp14">
+<w:document xmlns:wpc="http://schemas.microsoft.com/office/word/2010/wordprocessingCanvas" xmlns:cx="http://schemas.microsoft.com/office/drawing/2014/chartex" xmlns:cx1="http://schemas.microsoft.com/office/drawing/2015/9/8/chartex" xmlns:cx2="http://schemas.microsoft.com/office/drawing/2015/10/21/chartex" xmlns:cx3="http://schemas.microsoft.com/office/drawing/2016/5/9/chartex" xmlns:cx4="http://schemas.microsoft.com/office/drawing/2016/5/10/chartex" xmlns:cx5="http://schemas.microsoft.com/office/drawing/2016/5/11/chartex" xmlns:cx6="http://schemas.microsoft.com/office/drawing/2016/5/12/chartex" xmlns:cx7="http://schemas.microsoft.com/office/drawing/2016/5/13/chartex" xmlns:cx8="http://schemas.microsoft.com/office/drawing/2016/5/14/chartex" xmlns:mc="http://schemas.openxmlformats.org/markup-compatibility/2006" xmlns:aink="http://schemas.microsoft.com/office/drawing/2016/ink" xmlns:am3d="http://schemas.microsoft.com/office/drawing/2017/model3d" xmlns:o="urn:schemas-microsoft-com:office:office" xmlns:oel="http://schemas.microsoft.com/office/2019/extlst" xmlns:r="http://schemas.openxmlformats.org/officeDocument/2006/relationships" xmlns:m="http://schemas.openxmlformats.org/officeDocument/2006/math" xmlns:v="urn:schemas-microsoft-com:vml" xmlns:wp14="http://schemas.microsoft.com/office/word/2010/wordprocessingDrawing" xmlns:wp="http://schemas.openxmlformats.org/drawingml/2006/wordprocessingDrawing" xmlns:w10="urn:schemas-microsoft-com:office:word" xmlns:w="http://schemas.openxmlformats.org/wordprocessingml/2006/main" xmlns:w14="http://schemas.microsoft.com/office/word/2010/wordml" xmlns:w15="http://schemas.microsoft.com/office/word/2012/wordml" xmlns:w16cex="http://schemas.microsoft.com/office/word/2018/wordml/cex" xmlns:w16cid="http://schemas.microsoft.com/office/word/2016/wordml/cid" xmlns:w16="http://schemas.microsoft.com/office/word/2018/wordml" xmlns:w16du="http://schemas.microsoft.com/office/word/2023/wordml/word16du" xmlns:w16sdtdh="http://schemas.microsoft.com/office/word/2020/wordml/sdtdatahash" xmlns:w16se="http://schemas.microsoft.com/office/word/2015/wordml/symex" xmlns:wpg="http://schemas.microsoft.com/office/word/2010/wordprocessingGroup" xmlns:wpi="http://schemas.microsoft.com/office/word/2010/wordprocessingInk" xmlns:wne="http://schemas.microsoft.com/office/word/2006/wordml" xmlns:wps="http://schemas.microsoft.com/office/word/2010/wordprocessingShape" mc:Ignorable="w14 w15 w16se w16cid w16 w16cex w16sdtdh wp14">
   <w:body>
     <w:p>
       <w:pPr>
@@ -56,27 +56,7 @@
           <w:sz w:val="22"/>
           <w:szCs w:val="22"/>
         </w:rPr>
-        <w:t xml:space="preserve">8 </w:t>
-      </w:r>
-      <w:proofErr w:type="gramStart"/>
-      <w:r>
-        <w:rPr>
-          <w:rFonts w:ascii="Arial" w:hAnsi="Arial" w:cs="Arial"/>
-          <w:color w:val="000000"/>
-          <w:sz w:val="22"/>
-          <w:szCs w:val="22"/>
-        </w:rPr>
-        <w:t>hyperparameters  (</w:t>
-      </w:r>
-      <w:proofErr w:type="gramEnd"/>
-      <w:r>
-        <w:rPr>
-          <w:rFonts w:ascii="Arial" w:hAnsi="Arial" w:cs="Arial"/>
-          <w:color w:val="000000"/>
-          <w:sz w:val="22"/>
-          <w:szCs w:val="22"/>
-        </w:rPr>
-        <w:t>epochs/batch_size/L1/L2/dropout_rate/learning_rate/momentum/decay)</w:t>
+        <w:t>8 hyperparameters  (epochs/batch_size/L1/L2/dropout_rate/learning_rate/momentum/decay)</w:t>
       </w:r>
     </w:p>
     <w:p>
@@ -177,7 +157,6 @@
         </w:rPr>
         <w:tab/>
       </w:r>
-      <w:proofErr w:type="gramStart"/>
       <w:r>
         <w:rPr>
           <w:rFonts w:ascii="Arial" w:hAnsi="Arial" w:cs="Arial"/>
@@ -185,17 +164,7 @@
           <w:sz w:val="22"/>
           <w:szCs w:val="22"/>
         </w:rPr>
-        <w:t>Uptrend(</w:t>
-      </w:r>
-      <w:proofErr w:type="gramEnd"/>
-      <w:r>
-        <w:rPr>
-          <w:rFonts w:ascii="Arial" w:hAnsi="Arial" w:cs="Arial"/>
-          <w:color w:val="000000"/>
-          <w:sz w:val="22"/>
-          <w:szCs w:val="22"/>
-        </w:rPr>
-        <w:t>best point)/Downtrend(best point)/Steady State(the variance of values)</w:t>
+        <w:t>Uptrend(best point)/Downtrend(best point)/Steady State(the variance of values)</w:t>
       </w:r>
     </w:p>
     <w:p>
@@ -273,27 +242,7 @@
           <w:sz w:val="22"/>
           <w:szCs w:val="22"/>
         </w:rPr>
-        <w:t xml:space="preserve">Time </w:t>
-      </w:r>
-      <w:proofErr w:type="gramStart"/>
-      <w:r>
-        <w:rPr>
-          <w:rFonts w:ascii="Arial" w:hAnsi="Arial" w:cs="Arial"/>
-          <w:color w:val="000000"/>
-          <w:sz w:val="22"/>
-          <w:szCs w:val="22"/>
-        </w:rPr>
-        <w:t>compare</w:t>
-      </w:r>
-      <w:proofErr w:type="gramEnd"/>
-      <w:r>
-        <w:rPr>
-          <w:rFonts w:ascii="Arial" w:hAnsi="Arial" w:cs="Arial"/>
-          <w:color w:val="000000"/>
-          <w:sz w:val="22"/>
-          <w:szCs w:val="22"/>
-        </w:rPr>
-        <w:t xml:space="preserve"> and analysis</w:t>
+        <w:t>Time compare and analysis</w:t>
       </w:r>
     </w:p>
     <w:p>
@@ -388,27 +337,7 @@
           <w:sz w:val="22"/>
           <w:szCs w:val="22"/>
         </w:rPr>
-        <w:t xml:space="preserve">trend plots related to the relationship between time and the value of hyperparameter, </w:t>
-      </w:r>
-      <w:proofErr w:type="gramStart"/>
-      <w:r>
-        <w:rPr>
-          <w:rFonts w:ascii="Arial" w:hAnsi="Arial" w:cs="Arial"/>
-          <w:color w:val="000000"/>
-          <w:sz w:val="22"/>
-          <w:szCs w:val="22"/>
-        </w:rPr>
-        <w:t>To</w:t>
-      </w:r>
-      <w:proofErr w:type="gramEnd"/>
-      <w:r>
-        <w:rPr>
-          <w:rFonts w:ascii="Arial" w:hAnsi="Arial" w:cs="Arial"/>
-          <w:color w:val="000000"/>
-          <w:sz w:val="22"/>
-          <w:szCs w:val="22"/>
-        </w:rPr>
-        <w:t xml:space="preserve"> find out whether there is a linear relationship between the value of the hyperparameter and the training time</w:t>
+        <w:t>trend plots related to the relationship between time and the value of hyperparameter, To find out whether there is a linear relationship between the value of the hyperparameter and the training time</w:t>
       </w:r>
     </w:p>
     <w:p>
@@ -498,7 +427,7 @@
         <w:rPr>
           <w:color w:val="000000" w:themeColor="text1"/>
         </w:rPr>
-        <w:t>Yijun has wrote the script, but need to add more evidence and reference on each part</w:t>
+        <w:t>Review a bit about prediction of breast cancer metastasis.</w:t>
       </w:r>
     </w:p>
     <w:p>
@@ -517,12 +446,69 @@
         <w:rPr>
           <w:color w:val="000000" w:themeColor="text1"/>
         </w:rPr>
-        <w:t xml:space="preserve">After Yijun finish the draft, </w:t>
-      </w:r>
-      <w:r>
+        <w:t xml:space="preserve">Review a bit about using deep learning to do the prediction. </w:t>
+      </w:r>
+    </w:p>
+    <w:p>
+      <w:pPr>
+        <w:pStyle w:val="NormalWeb"/>
+        <w:numPr>
+          <w:ilvl w:val="3"/>
+          <w:numId w:val="15"/>
+        </w:numPr>
+        <w:spacing w:before="0" w:beforeAutospacing="0" w:after="0" w:afterAutospacing="0"/>
         <w:rPr>
           <w:color w:val="000000" w:themeColor="text1"/>
         </w:rPr>
+      </w:pPr>
+      <w:r>
+        <w:rPr>
+          <w:color w:val="000000" w:themeColor="text1"/>
+        </w:rPr>
+        <w:t>Review a bit about grid search and hyperparameter tunning.</w:t>
+      </w:r>
+    </w:p>
+    <w:p>
+      <w:pPr>
+        <w:pStyle w:val="NormalWeb"/>
+        <w:numPr>
+          <w:ilvl w:val="3"/>
+          <w:numId w:val="15"/>
+        </w:numPr>
+        <w:spacing w:before="0" w:beforeAutospacing="0" w:after="0" w:afterAutospacing="0"/>
+        <w:rPr>
+          <w:color w:val="000000" w:themeColor="text1"/>
+        </w:rPr>
+      </w:pPr>
+      <w:r>
+        <w:rPr>
+          <w:color w:val="000000" w:themeColor="text1"/>
+        </w:rPr>
+        <w:t>Talk about the rational to create the SHGS methods.</w:t>
+      </w:r>
+    </w:p>
+    <w:p>
+      <w:pPr>
+        <w:pStyle w:val="NormalWeb"/>
+        <w:numPr>
+          <w:ilvl w:val="3"/>
+          <w:numId w:val="15"/>
+        </w:numPr>
+        <w:spacing w:before="0" w:beforeAutospacing="0" w:after="0" w:afterAutospacing="0"/>
+        <w:rPr>
+          <w:color w:val="000000" w:themeColor="text1"/>
+        </w:rPr>
+      </w:pPr>
+      <w:r>
+        <w:rPr>
+          <w:color w:val="000000" w:themeColor="text1"/>
+        </w:rPr>
+        <w:t xml:space="preserve">t, </w:t>
+      </w:r>
+      <w:r>
+        <w:rPr>
+          <w:color w:val="000000" w:themeColor="text1"/>
+        </w:rPr>
         <w:t>Dr.</w:t>
       </w:r>
       <w:r>
@@ -541,8 +527,36 @@
         <w:rPr>
           <w:color w:val="000000" w:themeColor="text1"/>
         </w:rPr>
-        <w:t xml:space="preserve"> would give the feedback to Yijun, then Yijun could revise it</w:t>
-      </w:r>
+        <w:t xml:space="preserve"> would give the feedback to Yijun, then </w:t>
+      </w:r>
+      <w:proofErr w:type="spellStart"/>
+      <w:r>
+        <w:rPr>
+          <w:color w:val="000000" w:themeColor="text1"/>
+        </w:rPr>
+        <w:t>Yijun</w:t>
+      </w:r>
+      <w:proofErr w:type="spellEnd"/>
+      <w:r>
+        <w:rPr>
+          <w:color w:val="000000" w:themeColor="text1"/>
+        </w:rPr>
+        <w:t xml:space="preserve"> could revise </w:t>
+      </w:r>
+      <w:proofErr w:type="spellStart"/>
+      <w:r>
+        <w:rPr>
+          <w:color w:val="000000" w:themeColor="text1"/>
+        </w:rPr>
+        <w:t>it</w:t>
+      </w:r>
+      <w:r>
+        <w:rPr>
+          <w:color w:val="000000" w:themeColor="text1"/>
+        </w:rPr>
+        <w:t>i</w:t>
+      </w:r>
+      <w:proofErr w:type="spellEnd"/>
     </w:p>
     <w:p>
       <w:pPr>
@@ -566,6 +580,7 @@
       <w:r>
         <w:t xml:space="preserve"> </w:t>
       </w:r>
+      <w:proofErr w:type="spellStart"/>
       <w:r>
         <w:rPr>
           <w:b/>
@@ -573,6 +588,7 @@
         </w:rPr>
         <w:t>Yijun</w:t>
       </w:r>
+      <w:proofErr w:type="spellEnd"/>
       <w:r>
         <w:rPr>
           <w:b/>
@@ -652,21 +668,7 @@
         <w:rPr>
           <w:color w:val="000000" w:themeColor="text1"/>
         </w:rPr>
-        <w:t xml:space="preserve">2.2. Single Hyperparameter Grid </w:t>
-      </w:r>
-      <w:proofErr w:type="gramStart"/>
-      <w:r>
-        <w:rPr>
-          <w:color w:val="000000" w:themeColor="text1"/>
-        </w:rPr>
-        <w:t>Search(</w:t>
-      </w:r>
-      <w:proofErr w:type="gramEnd"/>
-      <w:r>
-        <w:rPr>
-          <w:color w:val="000000" w:themeColor="text1"/>
-        </w:rPr>
-        <w:t>SHGS)</w:t>
+        <w:t>2.2. Single Hyperparameter Grid Search(SHGS)</w:t>
       </w:r>
     </w:p>
     <w:p>
@@ -685,21 +687,7 @@
         <w:rPr>
           <w:color w:val="000000" w:themeColor="text1"/>
         </w:rPr>
-        <w:t xml:space="preserve">Dr. Jiang has </w:t>
-      </w:r>
-      <w:proofErr w:type="gramStart"/>
-      <w:r>
-        <w:rPr>
-          <w:color w:val="000000" w:themeColor="text1"/>
-        </w:rPr>
-        <w:t>wrote</w:t>
-      </w:r>
-      <w:proofErr w:type="gramEnd"/>
-      <w:r>
-        <w:rPr>
-          <w:color w:val="000000" w:themeColor="text1"/>
-        </w:rPr>
-        <w:t xml:space="preserve"> about the SHGS method in the initial draft, and will further refine it. </w:t>
+        <w:t xml:space="preserve">Dr. Jiang has wrote about the SHGS method in the initial draft, and will further refine it. </w:t>
       </w:r>
     </w:p>
     <w:p>
@@ -714,11 +702,19 @@
           <w:color w:val="000000" w:themeColor="text1"/>
         </w:rPr>
       </w:pPr>
+      <w:proofErr w:type="spellStart"/>
       <w:r>
         <w:rPr>
           <w:color w:val="000000" w:themeColor="text1"/>
         </w:rPr>
-        <w:t xml:space="preserve">Yijun needs to </w:t>
+        <w:t>Yijun</w:t>
+      </w:r>
+      <w:proofErr w:type="spellEnd"/>
+      <w:r>
+        <w:rPr>
+          <w:color w:val="000000" w:themeColor="text1"/>
+        </w:rPr>
+        <w:t xml:space="preserve"> needs to </w:t>
       </w:r>
       <w:r>
         <w:rPr>
@@ -770,11 +766,19 @@
           <w:color w:val="000000" w:themeColor="text1"/>
         </w:rPr>
       </w:pPr>
+      <w:proofErr w:type="spellStart"/>
       <w:r>
         <w:rPr>
           <w:color w:val="000000" w:themeColor="text1"/>
         </w:rPr>
-        <w:t>Yijun will make sure the paragraphs from each of the coauthors being connected smoothly.</w:t>
+        <w:t>Yijun</w:t>
+      </w:r>
+      <w:proofErr w:type="spellEnd"/>
+      <w:r>
+        <w:rPr>
+          <w:color w:val="000000" w:themeColor="text1"/>
+        </w:rPr>
+        <w:t xml:space="preserve"> will make sure the paragraphs from each of the coauthors being connected smoothly.</w:t>
       </w:r>
     </w:p>
     <w:p>
@@ -821,7 +825,7 @@
       <w:r>
         <w:t xml:space="preserve"> </w:t>
       </w:r>
-      <w:proofErr w:type="gramStart"/>
+      <w:proofErr w:type="spellStart"/>
       <w:r>
         <w:rPr>
           <w:b/>
@@ -829,6 +833,7 @@
         </w:rPr>
         <w:t>Yijun</w:t>
       </w:r>
+      <w:proofErr w:type="spellEnd"/>
       <w:r>
         <w:rPr>
           <w:b/>
@@ -843,7 +848,6 @@
         </w:rPr>
         <w:t xml:space="preserve"> Om</w:t>
       </w:r>
-      <w:proofErr w:type="gramEnd"/>
       <w:r>
         <w:rPr>
           <w:b/>
@@ -863,15 +867,8 @@
         </w:rPr>
       </w:pPr>
       <w:r>
-        <w:t>Each coauthor will describe the table/figure that he/she generated (tell what it is</w:t>
-      </w:r>
-      <w:proofErr w:type="gramStart"/>
-      <w:r>
-        <w:t>), and</w:t>
-      </w:r>
-      <w:proofErr w:type="gramEnd"/>
-      <w:r>
-        <w:t xml:space="preserve"> will give the rational for including it and the basic observations based it. </w:t>
+        <w:lastRenderedPageBreak/>
+        <w:t xml:space="preserve">Each coauthor will describe the table/figure that he/she generated (tell what it is), and will give the rational for including it and the basic observations based it. </w:t>
       </w:r>
     </w:p>
     <w:p>
@@ -904,7 +901,6 @@
         <w:ind w:left="2160"/>
       </w:pPr>
       <w:r>
-        <w:lastRenderedPageBreak/>
         <w:t xml:space="preserve">3.2. trend plot of values of </w:t>
       </w:r>
       <w:proofErr w:type="spellStart"/>
@@ -992,15 +988,7 @@
         <w:spacing w:before="0" w:beforeAutospacing="0" w:after="0" w:afterAutospacing="0"/>
       </w:pPr>
       <w:r>
-        <w:t>Yijun needs to run 20year_</w:t>
-      </w:r>
-      <w:proofErr w:type="gramStart"/>
-      <w:r>
-        <w:t>dataset(</w:t>
-      </w:r>
-      <w:proofErr w:type="gramEnd"/>
-      <w:r>
-        <w:t xml:space="preserve">or 12year_dataset) </w:t>
+        <w:t xml:space="preserve">Yijun needs to run 20year_dataset(or 12year_dataset) </w:t>
       </w:r>
     </w:p>
     <w:p>
@@ -1069,13 +1057,8 @@
         <w:t xml:space="preserve">Analysis: there are 8 </w:t>
       </w:r>
       <w:proofErr w:type="spellStart"/>
-      <w:proofErr w:type="gramStart"/>
-      <w:r>
-        <w:t>target</w:t>
-      </w:r>
-      <w:proofErr w:type="gramEnd"/>
-      <w:r>
-        <w:t>_hyperparameters</w:t>
+      <w:r>
+        <w:t>target_hyperparameters</w:t>
       </w:r>
       <w:proofErr w:type="spellEnd"/>
       <w:r>
@@ -1170,7 +1153,7 @@
       <w:r>
         <w:t xml:space="preserve">Result Analyses/Discussion: </w:t>
       </w:r>
-      <w:proofErr w:type="gramStart"/>
+      <w:proofErr w:type="spellStart"/>
       <w:r>
         <w:rPr>
           <w:b/>
@@ -1178,6 +1161,7 @@
         </w:rPr>
         <w:t>Yijun</w:t>
       </w:r>
+      <w:proofErr w:type="spellEnd"/>
       <w:r>
         <w:rPr>
           <w:b/>
@@ -1192,7 +1176,6 @@
         </w:rPr>
         <w:t xml:space="preserve"> Om</w:t>
       </w:r>
-      <w:proofErr w:type="gramEnd"/>
       <w:r>
         <w:rPr>
           <w:b/>
@@ -1216,7 +1199,15 @@
       </w:r>
       <w:proofErr w:type="spellEnd"/>
       <w:r>
-        <w:t xml:space="preserve"> made based on the results. Suggest and Yijun and Om each d</w:t>
+        <w:t xml:space="preserve"> made based on the results. Suggest and </w:t>
+      </w:r>
+      <w:proofErr w:type="spellStart"/>
+      <w:r>
+        <w:t>Yijun</w:t>
+      </w:r>
+      <w:proofErr w:type="spellEnd"/>
+      <w:r>
+        <w:t xml:space="preserve"> and Om each d</w:t>
       </w:r>
       <w:r>
         <w:t xml:space="preserve">iscuss half of the 8 hyperparameters. Dr. Jiang will conduct retouching/refining. </w:t>
@@ -1285,9 +1276,9 @@
         <w:tblLook w:val="04A0" w:firstRow="1" w:lastRow="0" w:firstColumn="1" w:lastColumn="0" w:noHBand="0" w:noVBand="1"/>
       </w:tblPr>
       <w:tblGrid>
-        <w:gridCol w:w="890"/>
-        <w:gridCol w:w="2309"/>
-        <w:gridCol w:w="5431"/>
+        <w:gridCol w:w="947"/>
+        <w:gridCol w:w="1832"/>
+        <w:gridCol w:w="5851"/>
       </w:tblGrid>
       <w:tr>
         <w:tc>
@@ -1328,26 +1319,14 @@
               <w:spacing w:before="0" w:beforeAutospacing="0" w:after="0" w:afterAutospacing="0"/>
             </w:pPr>
             <w:r>
-              <w:t xml:space="preserve">Paper writing </w:t>
-            </w:r>
-            <w:proofErr w:type="gramStart"/>
-            <w:r>
-              <w:t>tasks</w:t>
+              <w:t>Paper writing tasks</w:t>
             </w:r>
             <w:r>
               <w:rPr>
                 <w:b/>
                 <w:bCs/>
               </w:rPr>
-              <w:t>(</w:t>
-            </w:r>
-            <w:proofErr w:type="gramEnd"/>
-            <w:r>
-              <w:rPr>
-                <w:b/>
-                <w:bCs/>
-              </w:rPr>
-              <w:t>Everything must be done by Friday of the week)</w:t>
+              <w:t>(Everything must be done by Friday of the week)</w:t>
             </w:r>
           </w:p>
           <w:p>
@@ -1414,19 +1393,8 @@
               <w:spacing w:before="0" w:beforeAutospacing="0" w:after="0" w:afterAutospacing="0"/>
             </w:pPr>
             <w:r>
-              <w:t>1.Yijun run 12years</w:t>
+              <w:t>1.Yijun run 12years&amp;20years dataset to do the estimation of time;</w:t>
             </w:r>
-            <w:r>
-              <w:t xml:space="preserve"> dataset</w:t>
-            </w:r>
-            <w:r>
-              <w:t xml:space="preserve"> to do the estimation of </w:t>
-            </w:r>
-            <w:proofErr w:type="gramStart"/>
-            <w:r>
-              <w:t>time;</w:t>
-            </w:r>
-            <w:proofErr w:type="gramEnd"/>
           </w:p>
           <w:p>
             <w:pPr>
@@ -1434,7 +1402,11 @@
               <w:spacing w:before="0" w:beforeAutospacing="0" w:after="0" w:afterAutospacing="0"/>
             </w:pPr>
             <w:r>
-              <w:t>2.Dr. Jiang and Yijun choose one of these two datasets to use in the paper and Yijun make the running plan</w:t>
+              <w:t xml:space="preserve">2.Dr. Jiang and Yijun choose one of these two </w:t>
+            </w:r>
+            <w:r>
+              <w:lastRenderedPageBreak/>
+              <w:t>datasets to use in the paper and Yijun make the running plan</w:t>
             </w:r>
           </w:p>
         </w:tc>
@@ -1449,7 +1421,7 @@
               <w:tblLook w:val="04A0" w:firstRow="1" w:lastRow="0" w:firstColumn="1" w:lastColumn="0" w:noHBand="0" w:noVBand="1"/>
             </w:tblPr>
             <w:tblGrid>
-              <w:gridCol w:w="5205"/>
+              <w:gridCol w:w="5557"/>
             </w:tblGrid>
             <w:tr>
               <w:tc>
@@ -1470,6 +1442,7 @@
                       <w:b/>
                       <w:bCs/>
                     </w:rPr>
+                    <w:lastRenderedPageBreak/>
                     <w:t>Yijun:</w:t>
                   </w:r>
                 </w:p>
@@ -1544,6 +1517,7 @@
                       <w:b/>
                       <w:bCs/>
                     </w:rPr>
+                    <w:lastRenderedPageBreak/>
                     <w:t>Om:</w:t>
                   </w:r>
                 </w:p>
@@ -1623,9 +1597,6 @@
             <w:r>
               <w:t>n the third dataset</w:t>
             </w:r>
-            <w:r>
-              <w:t>(12years_dataset)</w:t>
-            </w:r>
           </w:p>
         </w:tc>
         <w:tc>
@@ -1639,7 +1610,7 @@
               <w:tblLook w:val="04A0" w:firstRow="1" w:lastRow="0" w:firstColumn="1" w:lastColumn="0" w:noHBand="0" w:noVBand="1"/>
             </w:tblPr>
             <w:tblGrid>
-              <w:gridCol w:w="5205"/>
+              <w:gridCol w:w="5558"/>
             </w:tblGrid>
             <w:tr>
               <w:tc>
@@ -1809,7 +1780,7 @@
               <w:tblLook w:val="04A0" w:firstRow="1" w:lastRow="0" w:firstColumn="1" w:lastColumn="0" w:noHBand="0" w:noVBand="1"/>
             </w:tblPr>
             <w:tblGrid>
-              <w:gridCol w:w="5205"/>
+              <w:gridCol w:w="5558"/>
             </w:tblGrid>
             <w:tr>
               <w:tc>
@@ -2042,7 +2013,7 @@
               <w:tblLook w:val="04A0" w:firstRow="1" w:lastRow="0" w:firstColumn="1" w:lastColumn="0" w:noHBand="0" w:noVBand="1"/>
             </w:tblPr>
             <w:tblGrid>
-              <w:gridCol w:w="5205"/>
+              <w:gridCol w:w="5625"/>
             </w:tblGrid>
             <w:tr>
               <w:tc>
@@ -2169,6 +2140,7 @@
                       <w:b/>
                       <w:bCs/>
                     </w:rPr>
+                    <w:lastRenderedPageBreak/>
                     <w:t>Om:</w:t>
                   </w:r>
                 </w:p>
@@ -2178,7 +2150,6 @@
                     <w:spacing w:before="0" w:beforeAutospacing="0" w:after="0" w:afterAutospacing="0"/>
                   </w:pPr>
                   <w:r>
-                    <w:lastRenderedPageBreak/>
                     <w:t>needs to complete the analysis of the three hyperparameters(‘</w:t>
                   </w:r>
                   <w:proofErr w:type="spellStart"/>
@@ -2207,17 +2178,14 @@
                     </w:rPr>
                   </w:pPr>
                   <w:proofErr w:type="spellStart"/>
-                  <w:proofErr w:type="gramStart"/>
                   <w:r>
                     <w:rPr>
                       <w:b/>
                       <w:bCs/>
                     </w:rPr>
-                    <w:lastRenderedPageBreak/>
                     <w:t>Dr.Jiang</w:t>
                   </w:r>
                   <w:proofErr w:type="spellEnd"/>
-                  <w:proofErr w:type="gramEnd"/>
                   <w:r>
                     <w:rPr>
                       <w:b/>
@@ -2232,15 +2200,7 @@
                     <w:spacing w:before="0" w:beforeAutospacing="0" w:after="0" w:afterAutospacing="0"/>
                   </w:pPr>
                   <w:r>
-                    <w:t xml:space="preserve">needs to </w:t>
-                  </w:r>
-                  <w:proofErr w:type="gramStart"/>
-                  <w:r>
-                    <w:t>introduces</w:t>
-                  </w:r>
-                  <w:proofErr w:type="gramEnd"/>
-                  <w:r>
-                    <w:t xml:space="preserve"> the dataset, which will be placed in 2.1 of the paper </w:t>
+                    <w:t xml:space="preserve">needs to introduces the dataset, which will be placed in 2.1 of the paper </w:t>
                   </w:r>
                 </w:p>
               </w:tc>
@@ -2292,7 +2252,7 @@
               <w:tblLook w:val="04A0" w:firstRow="1" w:lastRow="0" w:firstColumn="1" w:lastColumn="0" w:noHBand="0" w:noVBand="1"/>
             </w:tblPr>
             <w:tblGrid>
-              <w:gridCol w:w="5205"/>
+              <w:gridCol w:w="5625"/>
             </w:tblGrid>
             <w:tr>
               <w:tc>
@@ -2379,7 +2339,6 @@
                     </w:rPr>
                   </w:pPr>
                   <w:proofErr w:type="spellStart"/>
-                  <w:proofErr w:type="gramStart"/>
                   <w:r>
                     <w:rPr>
                       <w:b/>
@@ -2388,7 +2347,6 @@
                     <w:t>Dr.Jiang</w:t>
                   </w:r>
                   <w:proofErr w:type="spellEnd"/>
-                  <w:proofErr w:type="gramEnd"/>
                   <w:r>
                     <w:rPr>
                       <w:b/>
@@ -2460,7 +2418,7 @@
               <w:tblLook w:val="04A0" w:firstRow="1" w:lastRow="0" w:firstColumn="1" w:lastColumn="0" w:noHBand="0" w:noVBand="1"/>
             </w:tblPr>
             <w:tblGrid>
-              <w:gridCol w:w="5205"/>
+              <w:gridCol w:w="5625"/>
             </w:tblGrid>
             <w:tr>
               <w:tc>
@@ -2825,15 +2783,7 @@
                     <w:spacing w:before="0" w:beforeAutospacing="0" w:after="0" w:afterAutospacing="0"/>
                   </w:pPr>
                   <w:r>
-                    <w:t>(</w:t>
-                  </w:r>
-                  <w:proofErr w:type="gramStart"/>
-                  <w:r>
-                    <w:t>record</w:t>
-                  </w:r>
-                  <w:proofErr w:type="gramEnd"/>
-                  <w:r>
-                    <w:t xml:space="preserve"> all the problems you met and any change suggestions during the test)</w:t>
+                    <w:t>(record all the problems you met and any change suggestions during the test)</w:t>
                   </w:r>
                 </w:p>
                 <w:p>
@@ -3237,7 +3187,6 @@
                     </w:rPr>
                   </w:pPr>
                   <w:proofErr w:type="spellStart"/>
-                  <w:proofErr w:type="gramStart"/>
                   <w:r>
                     <w:rPr>
                       <w:b/>
@@ -3246,7 +3195,6 @@
                     <w:t>Dr.Jiang</w:t>
                   </w:r>
                   <w:proofErr w:type="spellEnd"/>
-                  <w:proofErr w:type="gramEnd"/>
                   <w:r>
                     <w:rPr>
                       <w:b/>
@@ -3373,7 +3321,6 @@
                     </w:rPr>
                   </w:pPr>
                   <w:proofErr w:type="spellStart"/>
-                  <w:proofErr w:type="gramStart"/>
                   <w:r>
                     <w:rPr>
                       <w:b/>
@@ -3382,7 +3329,6 @@
                     <w:t>Dr.Jiang</w:t>
                   </w:r>
                   <w:proofErr w:type="spellEnd"/>
-                  <w:proofErr w:type="gramEnd"/>
                   <w:r>
                     <w:rPr>
                       <w:b/>
@@ -3586,7 +3532,7 @@
 </file>
 
 <file path=word/numbering.xml><?xml version="1.0" encoding="utf-8"?>
-<w:numbering xmlns:wpc="http://schemas.microsoft.com/office/word/2010/wordprocessingCanvas" xmlns:cx="http://schemas.microsoft.com/office/drawing/2014/chartex" xmlns:cx1="http://schemas.microsoft.com/office/drawing/2015/9/8/chartex" xmlns:cx2="http://schemas.microsoft.com/office/drawing/2015/10/21/chartex" xmlns:cx3="http://schemas.microsoft.com/office/drawing/2016/5/9/chartex" xmlns:cx4="http://schemas.microsoft.com/office/drawing/2016/5/10/chartex" xmlns:cx5="http://schemas.microsoft.com/office/drawing/2016/5/11/chartex" xmlns:cx6="http://schemas.microsoft.com/office/drawing/2016/5/12/chartex" xmlns:cx7="http://schemas.microsoft.com/office/drawing/2016/5/13/chartex" xmlns:cx8="http://schemas.microsoft.com/office/drawing/2016/5/14/chartex" xmlns:mc="http://schemas.openxmlformats.org/markup-compatibility/2006" xmlns:aink="http://schemas.microsoft.com/office/drawing/2016/ink" xmlns:am3d="http://schemas.microsoft.com/office/drawing/2017/model3d" xmlns:o="urn:schemas-microsoft-com:office:office" xmlns:oel="http://schemas.microsoft.com/office/2019/extlst" xmlns:r="http://schemas.openxmlformats.org/officeDocument/2006/relationships" xmlns:m="http://schemas.openxmlformats.org/officeDocument/2006/math" xmlns:v="urn:schemas-microsoft-com:vml" xmlns:wp14="http://schemas.microsoft.com/office/word/2010/wordprocessingDrawing" xmlns:wp="http://schemas.openxmlformats.org/drawingml/2006/wordprocessingDrawing" xmlns:w10="urn:schemas-microsoft-com:office:word" xmlns:w="http://schemas.openxmlformats.org/wordprocessingml/2006/main" xmlns:w14="http://schemas.microsoft.com/office/word/2010/wordml" xmlns:w15="http://schemas.microsoft.com/office/word/2012/wordml" xmlns:w16cex="http://schemas.microsoft.com/office/word/2018/wordml/cex" xmlns:w16cid="http://schemas.microsoft.com/office/word/2016/wordml/cid" xmlns:w16="http://schemas.microsoft.com/office/word/2018/wordml" xmlns:w16sdtdh="http://schemas.microsoft.com/office/word/2020/wordml/sdtdatahash" xmlns:w16se="http://schemas.microsoft.com/office/word/2015/wordml/symex" xmlns:wpg="http://schemas.microsoft.com/office/word/2010/wordprocessingGroup" xmlns:wpi="http://schemas.microsoft.com/office/word/2010/wordprocessingInk" xmlns:wne="http://schemas.microsoft.com/office/word/2006/wordml" xmlns:wps="http://schemas.microsoft.com/office/word/2010/wordprocessingShape" mc:Ignorable="w14 w15 w16se w16cid w16 w16cex w16sdtdh wp14">
+<w:numbering xmlns:wpc="http://schemas.microsoft.com/office/word/2010/wordprocessingCanvas" xmlns:cx="http://schemas.microsoft.com/office/drawing/2014/chartex" xmlns:cx1="http://schemas.microsoft.com/office/drawing/2015/9/8/chartex" xmlns:cx2="http://schemas.microsoft.com/office/drawing/2015/10/21/chartex" xmlns:cx3="http://schemas.microsoft.com/office/drawing/2016/5/9/chartex" xmlns:cx4="http://schemas.microsoft.com/office/drawing/2016/5/10/chartex" xmlns:cx5="http://schemas.microsoft.com/office/drawing/2016/5/11/chartex" xmlns:cx6="http://schemas.microsoft.com/office/drawing/2016/5/12/chartex" xmlns:cx7="http://schemas.microsoft.com/office/drawing/2016/5/13/chartex" xmlns:cx8="http://schemas.microsoft.com/office/drawing/2016/5/14/chartex" xmlns:mc="http://schemas.openxmlformats.org/markup-compatibility/2006" xmlns:aink="http://schemas.microsoft.com/office/drawing/2016/ink" xmlns:am3d="http://schemas.microsoft.com/office/drawing/2017/model3d" xmlns:o="urn:schemas-microsoft-com:office:office" xmlns:oel="http://schemas.microsoft.com/office/2019/extlst" xmlns:r="http://schemas.openxmlformats.org/officeDocument/2006/relationships" xmlns:m="http://schemas.openxmlformats.org/officeDocument/2006/math" xmlns:v="urn:schemas-microsoft-com:vml" xmlns:wp14="http://schemas.microsoft.com/office/word/2010/wordprocessingDrawing" xmlns:wp="http://schemas.openxmlformats.org/drawingml/2006/wordprocessingDrawing" xmlns:w10="urn:schemas-microsoft-com:office:word" xmlns:w="http://schemas.openxmlformats.org/wordprocessingml/2006/main" xmlns:w14="http://schemas.microsoft.com/office/word/2010/wordml" xmlns:w15="http://schemas.microsoft.com/office/word/2012/wordml" xmlns:w16cex="http://schemas.microsoft.com/office/word/2018/wordml/cex" xmlns:w16cid="http://schemas.microsoft.com/office/word/2016/wordml/cid" xmlns:w16="http://schemas.microsoft.com/office/word/2018/wordml" xmlns:w16du="http://schemas.microsoft.com/office/word/2023/wordml/word16du" xmlns:w16sdtdh="http://schemas.microsoft.com/office/word/2020/wordml/sdtdatahash" xmlns:w16se="http://schemas.microsoft.com/office/word/2015/wordml/symex" xmlns:wpg="http://schemas.microsoft.com/office/word/2010/wordprocessingGroup" xmlns:wpi="http://schemas.microsoft.com/office/word/2010/wordprocessingInk" xmlns:wne="http://schemas.microsoft.com/office/word/2006/wordml" xmlns:wps="http://schemas.microsoft.com/office/word/2010/wordprocessingShape" mc:Ignorable="w14 w15 w16se w16cid w16 w16cex w16sdtdh wp14">
   <w:abstractNum w:abstractNumId="0" w15:restartNumberingAfterBreak="0">
     <w:nsid w:val="067D118D"/>
     <w:multiLevelType w:val="multilevel"/>
@@ -7249,7 +7195,6 @@
     <w:name w:val="Normal (Web)"/>
     <w:basedOn w:val="Normal"/>
     <w:uiPriority w:val="99"/>
-    <w:semiHidden/>
     <w:unhideWhenUsed/>
     <w:rsid w:val="007B13EA"/>
     <w:pPr>

</xml_diff>

<commit_message>
upload the meeting note in2023.07.26
</commit_message>
<xml_diff>
--- a/writing_files/plan_for_summer.docx
+++ b/writing_files/plan_for_summer.docx
@@ -1036,11 +1036,21 @@
           <w:color w:val="000000" w:themeColor="text1"/>
         </w:rPr>
       </w:pPr>
+      <w:bookmarkStart w:id="0" w:name="OLE_LINK3"/>
+      <w:bookmarkStart w:id="1" w:name="OLE_LINK4"/>
       <w:r>
         <w:rPr>
           <w:color w:val="000000" w:themeColor="text1"/>
         </w:rPr>
-        <w:t xml:space="preserve">Hyperparameters and values we used, considering including a table </w:t>
+        <w:t>Hyperparameters and values we used</w:t>
+      </w:r>
+      <w:bookmarkEnd w:id="0"/>
+      <w:bookmarkEnd w:id="1"/>
+      <w:r>
+        <w:rPr>
+          <w:color w:val="000000" w:themeColor="text1"/>
+        </w:rPr>
+        <w:t xml:space="preserve">, considering including a table </w:t>
       </w:r>
       <w:proofErr w:type="gramStart"/>
       <w:r>

</xml_diff>